<commit_message>
Thêm sequence diagram cho UC
</commit_message>
<xml_diff>
--- a/RequirementsAnalysis/duy.cv/Dac-ta-UC.docx
+++ b/RequirementsAnalysis/duy.cv/Dac-ta-UC.docx
@@ -4128,14 +4128,7 @@
                       <w:sz w:val="19"/>
                       <w:lang w:val="vi-VN"/>
                     </w:rPr>
-                    <w:t xml:space="preserve">chọn </w:t>
-                  </w:r>
-                  <w:r>
-                    <w:rPr>
-                      <w:sz w:val="19"/>
-                      <w:lang w:val="vi-VN"/>
-                    </w:rPr>
-                    <w:t>đ</w:t>
+                    <w:t>chọn đ</w:t>
                   </w:r>
                   <w:r>
                     <w:rPr>
@@ -4212,14 +4205,7 @@
                       <w:sz w:val="19"/>
                       <w:lang w:val="vi-VN"/>
                     </w:rPr>
-                    <w:t xml:space="preserve">lấy </w:t>
-                  </w:r>
-                  <w:r>
-                    <w:rPr>
-                      <w:sz w:val="19"/>
-                      <w:lang w:val="vi-VN"/>
-                    </w:rPr>
-                    <w:t>đ</w:t>
+                    <w:t>lấy đ</w:t>
                   </w:r>
                   <w:r>
                     <w:rPr>
@@ -4745,13 +4731,15 @@
                     <w:rPr>
                       <w:sz w:val="19"/>
                     </w:rPr>
-                    <w:t>xác nhận đơn hàng</w:t>
-                  </w:r>
-                  <w:r>
-                    <w:rPr>
-                      <w:sz w:val="19"/>
-                    </w:rPr>
-                    <w:t xml:space="preserve"> nếu người quản lý chọn chọn hủy</w:t>
+                    <w:t>xác nhận đơn hàng nếu người quản lý chọn</w:t>
+                  </w:r>
+                  <w:bookmarkStart w:id="0" w:name="_GoBack"/>
+                  <w:bookmarkEnd w:id="0"/>
+                  <w:r>
+                    <w:rPr>
+                      <w:sz w:val="19"/>
+                    </w:rPr>
+                    <w:t xml:space="preserve"> hủy</w:t>
                   </w:r>
                 </w:p>
               </w:tc>
@@ -6245,7 +6233,7 @@
                     <w:rPr>
                       <w:sz w:val="19"/>
                     </w:rPr>
-                    <w:t xml:space="preserve"> nếu người quản lý chọn chọn hủy</w:t>
+                    <w:t xml:space="preserve"> nếu người quản lý chọn hủy</w:t>
                   </w:r>
                 </w:p>
               </w:tc>
@@ -6907,31 +6895,7 @@
                     <w:rPr>
                       <w:sz w:val="19"/>
                     </w:rPr>
-                    <w:t>Yêu cầu xem</w:t>
-                  </w:r>
-                  <w:r>
-                    <w:rPr>
-                      <w:sz w:val="19"/>
-                    </w:rPr>
-                    <w:t xml:space="preserve"> các</w:t>
-                  </w:r>
-                  <w:r>
-                    <w:rPr>
-                      <w:sz w:val="19"/>
-                    </w:rPr>
-                    <w:t xml:space="preserve"> đơn hàng</w:t>
-                  </w:r>
-                  <w:r>
-                    <w:rPr>
-                      <w:sz w:val="19"/>
-                    </w:rPr>
-                    <w:t xml:space="preserve"> được</w:t>
-                  </w:r>
-                  <w:r>
-                    <w:rPr>
-                      <w:sz w:val="19"/>
-                    </w:rPr>
-                    <w:t xml:space="preserve"> giao cho shipper</w:t>
+                    <w:t>Yêu cầu xem các đơn hàng được giao cho shipper</w:t>
                   </w:r>
                 </w:p>
               </w:tc>
@@ -6999,25 +6963,7 @@
                     <w:rPr>
                       <w:sz w:val="19"/>
                     </w:rPr>
-                    <w:t>Lấy các đơn hàng</w:t>
-                  </w:r>
-                  <w:r>
-                    <w:rPr>
-                      <w:sz w:val="19"/>
-                    </w:rPr>
-                    <w:t xml:space="preserve"> </w:t>
-                  </w:r>
-                  <w:r>
-                    <w:rPr>
-                      <w:sz w:val="19"/>
-                    </w:rPr>
-                    <w:t>được giao</w:t>
-                  </w:r>
-                  <w:r>
-                    <w:rPr>
-                      <w:sz w:val="19"/>
-                    </w:rPr>
-                    <w:t xml:space="preserve"> cho shipper đó</w:t>
+                    <w:t>Lấy các đơn hàng được giao cho shipper đó</w:t>
                   </w:r>
                   <w:r>
                     <w:rPr>
@@ -7041,13 +6987,7 @@
                     <w:rPr>
                       <w:sz w:val="19"/>
                     </w:rPr>
-                    <w:t xml:space="preserve"> giao diện c</w:t>
-                  </w:r>
-                  <w:r>
-                    <w:rPr>
-                      <w:sz w:val="19"/>
-                    </w:rPr>
-                    <w:t>họn đơn hàng</w:t>
+                    <w:t xml:space="preserve"> giao diện chọn đơn hàng</w:t>
                   </w:r>
                 </w:p>
               </w:tc>
@@ -7117,13 +7057,7 @@
                     <w:rPr>
                       <w:sz w:val="19"/>
                     </w:rPr>
-                    <w:t xml:space="preserve">chọn đơn hàng </w:t>
-                  </w:r>
-                  <w:r>
-                    <w:rPr>
-                      <w:sz w:val="19"/>
-                    </w:rPr>
-                    <w:t>đã thu tiền của shipper</w:t>
+                    <w:t>chọn đơn hàng đã thu tiền của shipper</w:t>
                   </w:r>
                 </w:p>
               </w:tc>
@@ -7327,13 +7261,7 @@
                     <w:rPr>
                       <w:sz w:val="19"/>
                     </w:rPr>
-                    <w:t xml:space="preserve">chọn </w:t>
-                  </w:r>
-                  <w:r>
-                    <w:rPr>
-                      <w:sz w:val="19"/>
-                    </w:rPr>
-                    <w:t>đã thu tiền</w:t>
+                    <w:t>chọn đã thu tiền</w:t>
                   </w:r>
                 </w:p>
               </w:tc>
@@ -7548,15 +7476,7 @@
                     <w:rPr>
                       <w:sz w:val="19"/>
                     </w:rPr>
-                    <w:t xml:space="preserve"> thành </w:t>
-                  </w:r>
-                  <w:bookmarkStart w:id="0" w:name="_GoBack"/>
-                  <w:bookmarkEnd w:id="0"/>
-                  <w:r>
-                    <w:rPr>
-                      <w:sz w:val="19"/>
-                    </w:rPr>
-                    <w:t>đã thu tiền</w:t>
+                    <w:t xml:space="preserve"> thành đã thu tiền</w:t>
                   </w:r>
                   <w:r>
                     <w:rPr>
@@ -7777,7 +7697,7 @@
                     <w:rPr>
                       <w:sz w:val="19"/>
                     </w:rPr>
-                    <w:t>giao hàng nếu người quản lý chọn chọn hủy</w:t>
+                    <w:t>giao hàng nếu người quản lý chọn hủy</w:t>
                   </w:r>
                 </w:p>
               </w:tc>

</xml_diff>